<commit_message>
Atualize a estrutura e o conteúdo do meu CV
</commit_message>
<xml_diff>
--- a/templates/template.docx
+++ b/templates/template.docx
@@ -1,6 +1,6 @@
 
 <file path=word/document.xml><?xml version="1.0" encoding="utf-8"?>
-<w:document xmlns:o="urn:schemas-microsoft-com:office:office" xmlns:r="http://schemas.openxmlformats.org/officeDocument/2006/relationships" xmlns:v="urn:schemas-microsoft-com:vml" xmlns:w="http://schemas.openxmlformats.org/wordprocessingml/2006/main" xmlns:w10="urn:schemas-microsoft-com:office:word" xmlns:wp="http://schemas.openxmlformats.org/drawingml/2006/wordprocessingDrawing" xmlns:wps="http://schemas.microsoft.com/office/word/2010/wordprocessingShape" xmlns:wpg="http://schemas.microsoft.com/office/word/2010/wordprocessingGroup" xmlns:mc="http://schemas.openxmlformats.org/markup-compatibility/2006" xmlns:wp14="http://schemas.microsoft.com/office/word/2010/wordprocessingDrawing" xmlns:w14="http://schemas.microsoft.com/office/word/2010/wordml" mc:Ignorable="w14 wp14">
+<w:document xmlns:o="urn:schemas-microsoft-com:office:office" xmlns:r="http://schemas.openxmlformats.org/officeDocument/2006/relationships" xmlns:v="urn:schemas-microsoft-com:vml" xmlns:w="http://schemas.openxmlformats.org/wordprocessingml/2006/main" xmlns:w10="urn:schemas-microsoft-com:office:word" xmlns:wp="http://schemas.openxmlformats.org/drawingml/2006/wordprocessingDrawing" xmlns:wps="http://schemas.microsoft.com/office/word/2010/wordprocessingShape" xmlns:wpg="http://schemas.microsoft.com/office/word/2010/wordprocessingGroup" xmlns:mc="http://schemas.openxmlformats.org/markup-compatibility/2006" xmlns:wp14="http://schemas.microsoft.com/office/word/2010/wordprocessingDrawing" xmlns:w14="http://schemas.microsoft.com/office/word/2010/wordml" xmlns:w15="http://schemas.microsoft.com/office/word/2012/wordml" mc:Ignorable="w14 wp14 w15">
   <w:body>
     <w:p>
       <w:pPr>
@@ -22,298 +22,122 @@
           <w:szCs w:val="36"/>
           <w:lang w:val="en-US" w:eastAsia="zh-CN" w:bidi="hi-IN"/>
         </w:rPr>
-        <w:t xml:space="preserve">{{ </w:t>
-      </w:r>
-      <w:r>
-        <w:rPr>
-          <w:rStyle w:val="SourceText"/>
-          <w:rFonts w:eastAsia="Noto Sans Mono CJK SC" w:cs="Liberation Mono" w:ascii="DejaVu Serif" w:hAnsi="DejaVu Serif"/>
-          <w:b w:val="false"/>
-          <w:bCs w:val="false"/>
-          <w:i w:val="false"/>
-          <w:iCs w:val="false"/>
-          <w:color w:val="auto"/>
-          <w:kern w:val="2"/>
-          <w:sz w:val="36"/>
-          <w:szCs w:val="36"/>
-          <w:lang w:val="en-US" w:eastAsia="zh-CN" w:bidi="hi-IN"/>
-        </w:rPr>
-        <w:t>nome</w:t>
-      </w:r>
-      <w:r>
-        <w:rPr>
-          <w:rStyle w:val="SourceText"/>
-          <w:rFonts w:ascii="DejaVu Serif" w:hAnsi="DejaVu Serif"/>
-          <w:b w:val="false"/>
-          <w:bCs w:val="false"/>
-          <w:i w:val="false"/>
-          <w:iCs w:val="false"/>
-          <w:color w:val="auto"/>
-          <w:kern w:val="2"/>
-          <w:sz w:val="36"/>
-          <w:szCs w:val="36"/>
-          <w:lang w:val="en-US" w:eastAsia="zh-CN" w:bidi="hi-IN"/>
-        </w:rPr>
-        <w:t xml:space="preserve"> }}</w:t>
-      </w:r>
-    </w:p>
-    <w:p>
-      <w:pPr>
-        <w:pStyle w:val="Normal"/>
-        <w:jc w:val="center"/>
-        <w:rPr>
-          <w:rFonts w:ascii="DejaVu Serif" w:hAnsi="DejaVu Serif"/>
-          <w:b w:val="false"/>
-          <w:b w:val="false"/>
-          <w:bCs w:val="false"/>
-          <w:i w:val="false"/>
-          <w:i w:val="false"/>
-          <w:iCs w:val="false"/>
-          <w:sz w:val="36"/>
-          <w:szCs w:val="36"/>
-        </w:rPr>
-      </w:pPr>
-      <w:r>
-        <w:rPr>
-          <w:rFonts w:ascii="DejaVu Serif" w:hAnsi="DejaVu Serif"/>
-          <w:b w:val="false"/>
-          <w:bCs w:val="false"/>
-          <w:i w:val="false"/>
-          <w:iCs w:val="false"/>
-          <w:sz w:val="36"/>
-          <w:szCs w:val="36"/>
-        </w:rPr>
-      </w:r>
-    </w:p>
-    <w:p>
-      <w:pPr>
-        <w:pStyle w:val="Normal"/>
-        <w:jc w:val="both"/>
-        <w:rPr/>
-      </w:pPr>
-      <w:r>
-        <w:rPr>
-          <w:rStyle w:val="SourceText"/>
-          <w:rFonts w:eastAsia="Noto Sans Mono CJK SC" w:cs="Liberation Mono" w:ascii="DejaVu Serif" w:hAnsi="DejaVu Serif"/>
-          <w:b w:val="false"/>
-          <w:bCs w:val="false"/>
-          <w:i w:val="false"/>
-          <w:iCs w:val="false"/>
-          <w:color w:val="auto"/>
-          <w:kern w:val="2"/>
-          <w:sz w:val="22"/>
-          <w:szCs w:val="22"/>
-          <w:lang w:val="en-US" w:eastAsia="zh-CN" w:bidi="hi-IN"/>
-        </w:rPr>
-        <w:t>{{ resumo }}</w:t>
-      </w:r>
-    </w:p>
-    <w:p>
-      <w:pPr>
-        <w:pStyle w:val="Normal"/>
-        <w:jc w:val="start"/>
-        <w:rPr>
-          <w:rFonts w:ascii="DejaVu Serif" w:hAnsi="DejaVu Serif"/>
-          <w:b w:val="false"/>
-          <w:b w:val="false"/>
-          <w:bCs w:val="false"/>
-          <w:i w:val="false"/>
-          <w:i w:val="false"/>
-          <w:iCs w:val="false"/>
-          <w:sz w:val="22"/>
-          <w:szCs w:val="22"/>
-        </w:rPr>
-      </w:pPr>
-      <w:r>
-        <w:rPr>
-          <w:rFonts w:ascii="DejaVu Serif" w:hAnsi="DejaVu Serif"/>
-          <w:b w:val="false"/>
-          <w:bCs w:val="false"/>
-          <w:i w:val="false"/>
-          <w:iCs w:val="false"/>
-          <w:sz w:val="22"/>
-          <w:szCs w:val="22"/>
-        </w:rPr>
-      </w:r>
-    </w:p>
-    <w:p>
-      <w:pPr>
-        <w:pStyle w:val="Normal"/>
-        <w:jc w:val="start"/>
-        <w:rPr/>
-      </w:pPr>
-      <w:r>
+        <w:t>{{ nome }}</w:t>
+      </w:r>
+    </w:p>
+    <w:p>
+      <w:pPr>
+        <w:pStyle w:val="Normal"/>
+        <w:jc w:val="start"/>
         <w:rPr>
           <w:rStyle w:val="SourceText"/>
           <w:rFonts w:ascii="DejaVu Serif" w:hAnsi="DejaVu Serif"/>
           <w:b/>
           <w:bCs/>
-          <w:i w:val="false"/>
-          <w:iCs w:val="false"/>
-          <w:sz w:val="22"/>
-          <w:szCs w:val="22"/>
-        </w:rPr>
-        <w:t>Dt. de nascimento</w:t>
-      </w:r>
-      <w:r>
-        <w:rPr>
-          <w:rStyle w:val="SourceText"/>
-          <w:rFonts w:ascii="DejaVu Serif" w:hAnsi="DejaVu Serif"/>
-          <w:b w:val="false"/>
-          <w:bCs w:val="false"/>
-          <w:i w:val="false"/>
-          <w:iCs w:val="false"/>
-          <w:sz w:val="22"/>
-          <w:szCs w:val="22"/>
-        </w:rPr>
-        <w:t xml:space="preserve">: {{ </w:t>
-      </w:r>
-      <w:r>
-        <w:rPr>
-          <w:rStyle w:val="SourceText"/>
-          <w:rFonts w:eastAsia="Noto Sans Mono CJK SC" w:cs="Liberation Mono" w:ascii="DejaVu Serif" w:hAnsi="DejaVu Serif"/>
-          <w:b w:val="false"/>
-          <w:bCs w:val="false"/>
-          <w:i w:val="false"/>
-          <w:iCs w:val="false"/>
-          <w:color w:val="auto"/>
-          <w:kern w:val="2"/>
-          <w:sz w:val="22"/>
-          <w:szCs w:val="22"/>
-          <w:lang w:val="en-US" w:eastAsia="zh-CN" w:bidi="hi-IN"/>
-        </w:rPr>
-        <w:t>data_de_nascimento</w:t>
-      </w:r>
-      <w:r>
-        <w:rPr>
-          <w:rStyle w:val="SourceText"/>
-          <w:rFonts w:ascii="DejaVu Serif" w:hAnsi="DejaVu Serif"/>
-          <w:b w:val="false"/>
-          <w:bCs w:val="false"/>
-          <w:i w:val="false"/>
-          <w:iCs w:val="false"/>
-          <w:sz w:val="22"/>
-          <w:szCs w:val="22"/>
-        </w:rPr>
-        <w:t xml:space="preserve"> }}</w:t>
-        <w:tab/>
-      </w:r>
+          <w:sz w:val="22"/>
+          <w:szCs w:val="22"/>
+        </w:rPr>
+      </w:pPr>
+      <w:r>
+        <w:rPr/>
+      </w:r>
+    </w:p>
+    <w:p>
+      <w:pPr>
+        <w:pStyle w:val="Normal"/>
+        <w:jc w:val="start"/>
+        <w:rPr/>
+      </w:pPr>
       <w:r>
         <w:rPr>
           <w:rStyle w:val="SourceText"/>
           <w:rFonts w:ascii="DejaVu Serif" w:hAnsi="DejaVu Serif"/>
           <w:b/>
           <w:bCs/>
-          <w:i w:val="false"/>
-          <w:iCs w:val="false"/>
-          <w:sz w:val="22"/>
-          <w:szCs w:val="22"/>
-        </w:rPr>
-        <w:t>Status Civil</w:t>
-      </w:r>
-      <w:r>
-        <w:rPr>
-          <w:rStyle w:val="SourceText"/>
-          <w:rFonts w:ascii="DejaVu Serif" w:hAnsi="DejaVu Serif"/>
-          <w:b w:val="false"/>
-          <w:bCs w:val="false"/>
-          <w:i w:val="false"/>
-          <w:iCs w:val="false"/>
-          <w:sz w:val="22"/>
-          <w:szCs w:val="22"/>
-        </w:rPr>
-        <w:t xml:space="preserve">: {{ </w:t>
-      </w:r>
-      <w:r>
-        <w:rPr>
-          <w:rStyle w:val="SourceText"/>
-          <w:rFonts w:eastAsia="Noto Sans Mono CJK SC" w:cs="Liberation Mono" w:ascii="DejaVu Serif" w:hAnsi="DejaVu Serif"/>
-          <w:b w:val="false"/>
-          <w:bCs w:val="false"/>
-          <w:i w:val="false"/>
-          <w:iCs w:val="false"/>
-          <w:color w:val="auto"/>
-          <w:kern w:val="2"/>
-          <w:sz w:val="22"/>
-          <w:szCs w:val="22"/>
-          <w:lang w:val="en-US" w:eastAsia="zh-CN" w:bidi="hi-IN"/>
-        </w:rPr>
-        <w:t>status_civil</w:t>
-      </w:r>
-      <w:r>
-        <w:rPr>
-          <w:rStyle w:val="SourceText"/>
-          <w:rFonts w:ascii="DejaVu Serif" w:hAnsi="DejaVu Serif"/>
-          <w:b w:val="false"/>
-          <w:bCs w:val="false"/>
-          <w:i w:val="false"/>
-          <w:iCs w:val="false"/>
-          <w:sz w:val="22"/>
-          <w:szCs w:val="22"/>
-        </w:rPr>
-        <w:t>}}</w:t>
-      </w:r>
-    </w:p>
-    <w:p>
-      <w:pPr>
-        <w:pStyle w:val="Normal"/>
-        <w:jc w:val="start"/>
-        <w:rPr/>
-      </w:pPr>
+          <w:i/>
+          <w:iCs/>
+          <w:sz w:val="22"/>
+          <w:szCs w:val="22"/>
+        </w:rPr>
+        <w:tab/>
+        <w:tab/>
+        <w:t>Telefone</w:t>
+      </w:r>
+      <w:r>
+        <w:rPr>
+          <w:rStyle w:val="SourceText"/>
+          <w:rFonts w:ascii="DejaVu Serif" w:hAnsi="DejaVu Serif"/>
+          <w:i/>
+          <w:iCs/>
+          <w:sz w:val="22"/>
+          <w:szCs w:val="22"/>
+        </w:rPr>
+        <w:t xml:space="preserve">: </w:t>
+      </w:r>
+      <w:r>
+        <w:rPr>
+          <w:rStyle w:val="SourceText"/>
+          <w:rFonts w:ascii="DejaVu Serif" w:hAnsi="DejaVu Serif"/>
+          <w:i/>
+          <w:iCs/>
+          <w:sz w:val="22"/>
+          <w:szCs w:val="22"/>
+        </w:rPr>
+        <w:t>{{ telefone }}</w:t>
+        <w:tab/>
+        <w:tab/>
+      </w:r>
       <w:r>
         <w:rPr>
           <w:rStyle w:val="SourceText"/>
           <w:rFonts w:ascii="DejaVu Serif" w:hAnsi="DejaVu Serif"/>
           <w:b/>
           <w:bCs/>
-          <w:i w:val="false"/>
-          <w:iCs w:val="false"/>
-          <w:sz w:val="22"/>
-          <w:szCs w:val="22"/>
-        </w:rPr>
-        <w:t>Telefone</w:t>
-      </w:r>
-      <w:r>
-        <w:rPr>
-          <w:rStyle w:val="SourceText"/>
-          <w:rFonts w:ascii="DejaVu Serif" w:hAnsi="DejaVu Serif"/>
-          <w:b w:val="false"/>
-          <w:bCs w:val="false"/>
-          <w:i w:val="false"/>
-          <w:iCs w:val="false"/>
-          <w:sz w:val="22"/>
-          <w:szCs w:val="22"/>
-        </w:rPr>
-        <w:t xml:space="preserve">: {{ </w:t>
-      </w:r>
-      <w:r>
-        <w:rPr>
-          <w:rStyle w:val="SourceText"/>
-          <w:rFonts w:eastAsia="Noto Sans Mono CJK SC" w:cs="Liberation Mono" w:ascii="DejaVu Serif" w:hAnsi="DejaVu Serif"/>
-          <w:b w:val="false"/>
-          <w:bCs w:val="false"/>
-          <w:i w:val="false"/>
-          <w:iCs w:val="false"/>
-          <w:color w:val="auto"/>
-          <w:kern w:val="2"/>
-          <w:sz w:val="22"/>
-          <w:szCs w:val="22"/>
-          <w:lang w:val="en-US" w:eastAsia="zh-CN" w:bidi="hi-IN"/>
-        </w:rPr>
-        <w:t>telefone</w:t>
-      </w:r>
-      <w:r>
-        <w:rPr>
-          <w:rStyle w:val="SourceText"/>
-          <w:rFonts w:ascii="DejaVu Serif" w:hAnsi="DejaVu Serif"/>
-          <w:b w:val="false"/>
-          <w:bCs w:val="false"/>
-          <w:i w:val="false"/>
-          <w:iCs w:val="false"/>
-          <w:sz w:val="22"/>
-          <w:szCs w:val="22"/>
-        </w:rPr>
-        <w:t xml:space="preserve"> }}</w:t>
+          <w:i/>
+          <w:iCs/>
+          <w:sz w:val="22"/>
+          <w:szCs w:val="22"/>
+        </w:rPr>
+        <w:t>E-mail</w:t>
+      </w:r>
+      <w:r>
+        <w:rPr>
+          <w:rStyle w:val="SourceText"/>
+          <w:rFonts w:ascii="DejaVu Serif" w:hAnsi="DejaVu Serif"/>
+          <w:i/>
+          <w:iCs/>
+          <w:sz w:val="22"/>
+          <w:szCs w:val="22"/>
+        </w:rPr>
+        <w:t xml:space="preserve">: </w:t>
+      </w:r>
+      <w:r>
+        <w:rPr>
+          <w:rStyle w:val="SourceText"/>
+          <w:rFonts w:ascii="DejaVu Serif" w:hAnsi="DejaVu Serif"/>
+          <w:i/>
+          <w:iCs/>
+          <w:sz w:val="22"/>
+          <w:szCs w:val="22"/>
+        </w:rPr>
+        <w:t>{{ email }}</w:t>
+      </w:r>
+    </w:p>
+    <w:p>
+      <w:pPr>
+        <w:pStyle w:val="Normal"/>
+        <w:jc w:val="start"/>
+        <w:rPr/>
+      </w:pPr>
+      <w:r>
+        <w:rPr>
+          <w:rStyle w:val="SourceText"/>
+          <w:rFonts w:ascii="DejaVu Serif" w:hAnsi="DejaVu Serif"/>
+          <w:i/>
+          <w:iCs/>
+          <w:sz w:val="22"/>
+          <w:szCs w:val="22"/>
+        </w:rPr>
         <w:tab/>
         <w:tab/>
       </w:r>
@@ -323,69 +147,8 @@
           <w:rFonts w:ascii="DejaVu Serif" w:hAnsi="DejaVu Serif"/>
           <w:b/>
           <w:bCs/>
-          <w:i w:val="false"/>
-          <w:iCs w:val="false"/>
-          <w:sz w:val="22"/>
-          <w:szCs w:val="22"/>
-        </w:rPr>
-        <w:t>E-mail</w:t>
-      </w:r>
-      <w:r>
-        <w:rPr>
-          <w:rStyle w:val="SourceText"/>
-          <w:rFonts w:ascii="DejaVu Serif" w:hAnsi="DejaVu Serif"/>
-          <w:b w:val="false"/>
-          <w:bCs w:val="false"/>
-          <w:i w:val="false"/>
-          <w:iCs w:val="false"/>
-          <w:sz w:val="22"/>
-          <w:szCs w:val="22"/>
-        </w:rPr>
-        <w:t>: {{ email }}</w:t>
-      </w:r>
-    </w:p>
-    <w:p>
-      <w:pPr>
-        <w:pStyle w:val="Normal"/>
-        <w:jc w:val="start"/>
-        <w:rPr>
-          <w:rFonts w:ascii="DejaVu Serif" w:hAnsi="DejaVu Serif"/>
-          <w:b/>
-          <w:b/>
-          <w:bCs/>
-          <w:i w:val="false"/>
-          <w:i w:val="false"/>
-          <w:iCs w:val="false"/>
-          <w:sz w:val="22"/>
-          <w:szCs w:val="22"/>
-        </w:rPr>
-      </w:pPr>
-      <w:r>
-        <w:rPr>
-          <w:rFonts w:ascii="DejaVu Serif" w:hAnsi="DejaVu Serif"/>
-          <w:b/>
-          <w:bCs/>
-          <w:i w:val="false"/>
-          <w:iCs w:val="false"/>
-          <w:sz w:val="22"/>
-          <w:szCs w:val="22"/>
-        </w:rPr>
-      </w:r>
-    </w:p>
-    <w:p>
-      <w:pPr>
-        <w:pStyle w:val="Normal"/>
-        <w:jc w:val="start"/>
-        <w:rPr/>
-      </w:pPr>
-      <w:r>
-        <w:rPr>
-          <w:rStyle w:val="SourceText"/>
-          <w:rFonts w:ascii="DejaVu Serif" w:hAnsi="DejaVu Serif"/>
-          <w:b/>
-          <w:bCs/>
-          <w:i w:val="false"/>
-          <w:iCs w:val="false"/>
+          <w:i/>
+          <w:iCs/>
           <w:sz w:val="22"/>
           <w:szCs w:val="22"/>
         </w:rPr>
@@ -395,15 +158,43 @@
         <w:rPr>
           <w:rStyle w:val="SourceText"/>
           <w:rFonts w:ascii="DejaVu Serif" w:hAnsi="DejaVu Serif"/>
-          <w:b w:val="false"/>
-          <w:bCs w:val="false"/>
-          <w:i w:val="false"/>
-          <w:iCs w:val="false"/>
-          <w:sz w:val="22"/>
-          <w:szCs w:val="22"/>
-        </w:rPr>
-        <w:t xml:space="preserve">: {{ </w:t>
-      </w:r>
+          <w:i/>
+          <w:iCs/>
+          <w:sz w:val="22"/>
+          <w:szCs w:val="22"/>
+        </w:rPr>
+        <w:t>: {{ endereco }}</w:t>
+      </w:r>
+    </w:p>
+    <w:p>
+      <w:pPr>
+        <w:pStyle w:val="Normal"/>
+        <w:jc w:val="both"/>
+        <w:rPr>
+          <w:rStyle w:val="SourceText"/>
+          <w:rFonts w:ascii="DejaVu Serif" w:hAnsi="DejaVu Serif" w:eastAsia="Noto Sans Mono CJK SC" w:cs="Liberation Mono"/>
+          <w:b w:val="false"/>
+          <w:bCs w:val="false"/>
+          <w:i w:val="false"/>
+          <w:i w:val="false"/>
+          <w:iCs w:val="false"/>
+          <w:color w:val="auto"/>
+          <w:kern w:val="2"/>
+          <w:sz w:val="22"/>
+          <w:szCs w:val="22"/>
+          <w:lang w:val="en-US" w:eastAsia="zh-CN" w:bidi="hi-IN"/>
+        </w:rPr>
+      </w:pPr>
+      <w:r>
+        <w:rPr/>
+      </w:r>
+    </w:p>
+    <w:p>
+      <w:pPr>
+        <w:pStyle w:val="Normal"/>
+        <w:jc w:val="both"/>
+        <w:rPr/>
+      </w:pPr>
       <w:r>
         <w:rPr>
           <w:rStyle w:val="SourceText"/>
@@ -418,36 +209,22 @@
           <w:szCs w:val="22"/>
           <w:lang w:val="en-US" w:eastAsia="zh-CN" w:bidi="hi-IN"/>
         </w:rPr>
-        <w:t>endereco</w:t>
-      </w:r>
-      <w:r>
-        <w:rPr>
-          <w:rStyle w:val="SourceText"/>
-          <w:rFonts w:ascii="DejaVu Serif" w:hAnsi="DejaVu Serif"/>
-          <w:b w:val="false"/>
-          <w:bCs w:val="false"/>
-          <w:i w:val="false"/>
-          <w:iCs w:val="false"/>
-          <w:sz w:val="22"/>
-          <w:szCs w:val="22"/>
-        </w:rPr>
-        <w:t xml:space="preserve"> }}</w:t>
-      </w:r>
-    </w:p>
-    <w:p>
-      <w:pPr>
-        <w:pStyle w:val="Normal"/>
-        <w:jc w:val="start"/>
-        <w:rPr>
-          <w:rFonts w:ascii="DejaVu Serif" w:hAnsi="DejaVu Serif"/>
-          <w:b w:val="false"/>
-          <w:b w:val="false"/>
-          <w:bCs w:val="false"/>
-          <w:i w:val="false"/>
-          <w:i w:val="false"/>
-          <w:iCs w:val="false"/>
-          <w:sz w:val="20"/>
-          <w:szCs w:val="20"/>
+        <w:t>{{ resumo }}</w:t>
+      </w:r>
+    </w:p>
+    <w:p>
+      <w:pPr>
+        <w:pStyle w:val="Normal"/>
+        <w:jc w:val="start"/>
+        <w:rPr>
+          <w:rFonts w:ascii="DejaVu Serif" w:hAnsi="DejaVu Serif"/>
+          <w:b w:val="false"/>
+          <w:bCs w:val="false"/>
+          <w:i w:val="false"/>
+          <w:i w:val="false"/>
+          <w:iCs w:val="false"/>
+          <w:sz w:val="22"/>
+          <w:szCs w:val="22"/>
         </w:rPr>
       </w:pPr>
       <w:r>
@@ -516,6 +293,20 @@
           <w:u w:val="none"/>
         </w:rPr>
         <w:t>___________________________________________________________________________________________________________</w:t>
+      </w:r>
+      <w:r>
+        <w:rPr>
+          <w:rStyle w:val="SourceText"/>
+          <w:rFonts w:ascii="DejaVu Serif" w:hAnsi="DejaVu Serif"/>
+          <w:b w:val="false"/>
+          <w:bCs w:val="false"/>
+          <w:i w:val="false"/>
+          <w:iCs w:val="false"/>
+          <w:sz w:val="20"/>
+          <w:szCs w:val="20"/>
+          <w:u w:val="none"/>
+        </w:rPr>
+        <w:t>__________</w:t>
       </w:r>
     </w:p>
     <w:p>
@@ -656,225 +447,6 @@
         <w:rPr>
           <w:rFonts w:ascii="DejaVu Serif" w:hAnsi="DejaVu Serif"/>
           <w:b w:val="false"/>
-          <w:b w:val="false"/>
-          <w:bCs w:val="false"/>
-          <w:i w:val="false"/>
-          <w:i w:val="false"/>
-          <w:iCs w:val="false"/>
-          <w:sz w:val="28"/>
-          <w:szCs w:val="28"/>
-        </w:rPr>
-      </w:pPr>
-      <w:r>
-        <w:rPr>
-          <w:rFonts w:ascii="DejaVu Serif" w:hAnsi="DejaVu Serif"/>
-          <w:b w:val="false"/>
-          <w:bCs w:val="false"/>
-          <w:i w:val="false"/>
-          <w:iCs w:val="false"/>
-          <w:sz w:val="28"/>
-          <w:szCs w:val="28"/>
-        </w:rPr>
-      </w:r>
-    </w:p>
-    <w:p>
-      <w:pPr>
-        <w:pStyle w:val="Normal"/>
-        <w:jc w:val="start"/>
-        <w:rPr/>
-      </w:pPr>
-      <w:r>
-        <w:rPr>
-          <w:rStyle w:val="SourceText"/>
-          <w:rFonts w:ascii="DejaVu Serif" w:hAnsi="DejaVu Serif"/>
-          <w:b w:val="false"/>
-          <w:bCs w:val="false"/>
-          <w:i w:val="false"/>
-          <w:iCs w:val="false"/>
-          <w:sz w:val="28"/>
-          <w:szCs w:val="28"/>
-        </w:rPr>
-        <w:t>Lingua estrangeira:</w:t>
-      </w:r>
-    </w:p>
-    <w:p>
-      <w:pPr>
-        <w:pStyle w:val="Normal"/>
-        <w:jc w:val="start"/>
-        <w:rPr/>
-      </w:pPr>
-      <w:r>
-        <w:rPr>
-          <w:rStyle w:val="SourceText"/>
-          <w:rFonts w:ascii="DejaVu Serif" w:hAnsi="DejaVu Serif"/>
-          <w:b w:val="false"/>
-          <w:bCs w:val="false"/>
-          <w:i w:val="false"/>
-          <w:iCs w:val="false"/>
-          <w:sz w:val="20"/>
-          <w:szCs w:val="20"/>
-          <w:u w:val="none"/>
-        </w:rPr>
-        <w:t>___________________________________________________________________________________________________________</w:t>
-      </w:r>
-    </w:p>
-    <w:p>
-      <w:pPr>
-        <w:pStyle w:val="Normal"/>
-        <w:jc w:val="start"/>
-        <w:rPr/>
-      </w:pPr>
-      <w:r>
-        <w:rPr>
-          <w:rStyle w:val="SourceText"/>
-          <w:rFonts w:ascii="DejaVu Serif" w:hAnsi="DejaVu Serif"/>
-          <w:b w:val="false"/>
-          <w:bCs w:val="false"/>
-          <w:i w:val="false"/>
-          <w:iCs w:val="false"/>
-          <w:sz w:val="20"/>
-          <w:szCs w:val="20"/>
-          <w:u w:val="none"/>
-        </w:rPr>
-        <w:t xml:space="preserve">{% for </w:t>
-      </w:r>
-      <w:r>
-        <w:rPr>
-          <w:rStyle w:val="SourceText"/>
-          <w:rFonts w:eastAsia="Noto Sans Mono CJK SC" w:cs="Liberation Mono" w:ascii="DejaVu Serif" w:hAnsi="DejaVu Serif"/>
-          <w:b w:val="false"/>
-          <w:bCs w:val="false"/>
-          <w:i w:val="false"/>
-          <w:iCs w:val="false"/>
-          <w:color w:val="auto"/>
-          <w:kern w:val="2"/>
-          <w:sz w:val="20"/>
-          <w:szCs w:val="20"/>
-          <w:u w:val="none"/>
-          <w:lang w:val="en-US" w:eastAsia="zh-CN" w:bidi="hi-IN"/>
-        </w:rPr>
-        <w:t xml:space="preserve">key, value </w:t>
-      </w:r>
-      <w:r>
-        <w:rPr>
-          <w:rStyle w:val="SourceText"/>
-          <w:rFonts w:ascii="DejaVu Serif" w:hAnsi="DejaVu Serif"/>
-          <w:b w:val="false"/>
-          <w:bCs w:val="false"/>
-          <w:i w:val="false"/>
-          <w:iCs w:val="false"/>
-          <w:sz w:val="20"/>
-          <w:szCs w:val="20"/>
-          <w:u w:val="none"/>
-        </w:rPr>
-        <w:t xml:space="preserve">in </w:t>
-      </w:r>
-      <w:r>
-        <w:rPr>
-          <w:rStyle w:val="SourceText"/>
-          <w:rFonts w:eastAsia="Noto Sans Mono CJK SC" w:cs="Liberation Mono" w:ascii="DejaVu Serif" w:hAnsi="DejaVu Serif"/>
-          <w:b w:val="false"/>
-          <w:bCs w:val="false"/>
-          <w:i w:val="false"/>
-          <w:iCs w:val="false"/>
-          <w:color w:val="auto"/>
-          <w:kern w:val="2"/>
-          <w:sz w:val="20"/>
-          <w:szCs w:val="20"/>
-          <w:u w:val="none"/>
-          <w:lang w:val="en-US" w:eastAsia="zh-CN" w:bidi="hi-IN"/>
-        </w:rPr>
-        <w:t>linguas_extrangeiras</w:t>
-      </w:r>
-      <w:r>
-        <w:rPr>
-          <w:rStyle w:val="SourceText"/>
-          <w:rFonts w:ascii="DejaVu Serif" w:hAnsi="DejaVu Serif"/>
-          <w:b w:val="false"/>
-          <w:bCs w:val="false"/>
-          <w:i w:val="false"/>
-          <w:iCs w:val="false"/>
-          <w:sz w:val="20"/>
-          <w:szCs w:val="20"/>
-          <w:u w:val="none"/>
-        </w:rPr>
-        <w:t>.items() %}</w:t>
-      </w:r>
-    </w:p>
-    <w:p>
-      <w:pPr>
-        <w:pStyle w:val="Normal"/>
-        <w:numPr>
-          <w:ilvl w:val="0"/>
-          <w:numId w:val="4"/>
-        </w:numPr>
-        <w:jc w:val="start"/>
-        <w:rPr/>
-      </w:pPr>
-      <w:r>
-        <w:rPr>
-          <w:rStyle w:val="SourceText"/>
-          <w:rFonts w:ascii="DejaVu Serif" w:hAnsi="DejaVu Serif"/>
-          <w:b/>
-          <w:bCs/>
-          <w:i w:val="false"/>
-          <w:iCs w:val="false"/>
-          <w:sz w:val="22"/>
-          <w:szCs w:val="22"/>
-        </w:rPr>
-        <w:t>{{ key</w:t>
-      </w:r>
-      <w:r>
-        <w:rPr>
-          <w:rStyle w:val="SourceText"/>
-          <w:rFonts w:eastAsia="Noto Sans Mono CJK SC" w:cs="Liberation Mono" w:ascii="DejaVu Serif" w:hAnsi="DejaVu Serif"/>
-          <w:b/>
-          <w:bCs/>
-          <w:i w:val="false"/>
-          <w:iCs w:val="false"/>
-          <w:color w:val="auto"/>
-          <w:kern w:val="2"/>
-          <w:sz w:val="22"/>
-          <w:szCs w:val="22"/>
-          <w:lang w:val="en-US" w:eastAsia="zh-CN" w:bidi="hi-IN"/>
-        </w:rPr>
-        <w:t xml:space="preserve"> </w:t>
-      </w:r>
-      <w:r>
-        <w:rPr>
-          <w:rStyle w:val="SourceText"/>
-          <w:rFonts w:ascii="DejaVu Serif" w:hAnsi="DejaVu Serif"/>
-          <w:b/>
-          <w:bCs/>
-          <w:i w:val="false"/>
-          <w:iCs w:val="false"/>
-          <w:sz w:val="22"/>
-          <w:szCs w:val="22"/>
-        </w:rPr>
-        <w:t xml:space="preserve">}}: </w:t>
-      </w:r>
-      <w:r>
-        <w:rPr>
-          <w:rStyle w:val="SourceText"/>
-          <w:rFonts w:ascii="DejaVu Serif" w:hAnsi="DejaVu Serif"/>
-          <w:b w:val="false"/>
-          <w:bCs w:val="false"/>
-          <w:i w:val="false"/>
-          <w:iCs w:val="false"/>
-          <w:sz w:val="22"/>
-          <w:szCs w:val="22"/>
-        </w:rPr>
-        <w:t>{{ value }}{% endfor %}</w:t>
-      </w:r>
-    </w:p>
-    <w:p>
-      <w:pPr>
-        <w:pStyle w:val="Normal"/>
-        <w:jc w:val="start"/>
-        <w:rPr>
-          <w:rFonts w:ascii="DejaVu Serif" w:hAnsi="DejaVu Serif"/>
-          <w:b w:val="false"/>
-          <w:b w:val="false"/>
           <w:bCs w:val="false"/>
           <w:i w:val="false"/>
           <w:i w:val="false"/>
@@ -1112,13 +684,6 @@
         </w:rPr>
         <w:t>{{fa.get(“instituicao”)}}</w:t>
       </w:r>
-    </w:p>
-    <w:p>
-      <w:pPr>
-        <w:pStyle w:val="Normal"/>
-        <w:jc w:val="start"/>
-        <w:rPr/>
-      </w:pPr>
       <w:r>
         <w:rPr>
           <w:rStyle w:val="SourceText"/>
@@ -1144,7 +709,6 @@
         <w:jc w:val="start"/>
         <w:rPr>
           <w:rFonts w:ascii="DejaVu Serif" w:hAnsi="DejaVu Serif"/>
-          <w:b w:val="false"/>
           <w:b w:val="false"/>
           <w:bCs w:val="false"/>
           <w:i w:val="false"/>
@@ -1225,35 +789,7 @@
           <w:szCs w:val="22"/>
           <w:u w:val="none"/>
         </w:rPr>
-        <w:t xml:space="preserve">{% for </w:t>
-      </w:r>
-      <w:r>
-        <w:rPr>
-          <w:rStyle w:val="SourceText"/>
-          <w:rFonts w:ascii="DejaVu Serif" w:hAnsi="DejaVu Serif"/>
-          <w:b w:val="false"/>
-          <w:bCs w:val="false"/>
-          <w:i w:val="false"/>
-          <w:iCs w:val="false"/>
-          <w:sz w:val="22"/>
-          <w:szCs w:val="22"/>
-          <w:u w:val="none"/>
-        </w:rPr>
-        <w:t>ep</w:t>
-      </w:r>
-      <w:r>
-        <w:rPr>
-          <w:rStyle w:val="SourceText"/>
-          <w:rFonts w:ascii="DejaVu Serif" w:hAnsi="DejaVu Serif"/>
-          <w:b w:val="false"/>
-          <w:bCs w:val="false"/>
-          <w:i w:val="false"/>
-          <w:iCs w:val="false"/>
-          <w:sz w:val="22"/>
-          <w:szCs w:val="22"/>
-          <w:u w:val="none"/>
-        </w:rPr>
-        <w:t xml:space="preserve"> in </w:t>
+        <w:t xml:space="preserve">{% for ep in </w:t>
       </w:r>
       <w:r>
         <w:rPr>
@@ -1463,59 +999,7 @@
           <w:sz w:val="22"/>
           <w:szCs w:val="22"/>
         </w:rPr>
-        <w:t xml:space="preserve">{{ </w:t>
-      </w:r>
-      <w:r>
-        <w:rPr>
-          <w:rStyle w:val="SourceText"/>
-          <w:rFonts w:ascii="DejaVu Serif" w:hAnsi="DejaVu Serif"/>
-          <w:b w:val="false"/>
-          <w:bCs w:val="false"/>
-          <w:i/>
-          <w:iCs/>
-          <w:sz w:val="22"/>
-          <w:szCs w:val="22"/>
-        </w:rPr>
-        <w:t>ep</w:t>
-      </w:r>
-      <w:r>
-        <w:rPr>
-          <w:rStyle w:val="SourceText"/>
-          <w:rFonts w:ascii="DejaVu Serif" w:hAnsi="DejaVu Serif"/>
-          <w:b w:val="false"/>
-          <w:bCs w:val="false"/>
-          <w:i/>
-          <w:iCs/>
-          <w:sz w:val="22"/>
-          <w:szCs w:val="22"/>
-        </w:rPr>
-        <w:t>.get(“</w:t>
-      </w:r>
-      <w:r>
-        <w:rPr>
-          <w:rStyle w:val="SourceText"/>
-          <w:rFonts w:ascii="DejaVu Serif" w:hAnsi="DejaVu Serif"/>
-          <w:b w:val="false"/>
-          <w:bCs w:val="false"/>
-          <w:i/>
-          <w:iCs/>
-          <w:sz w:val="22"/>
-          <w:szCs w:val="22"/>
-        </w:rPr>
-        <w:t>empresa</w:t>
-      </w:r>
-      <w:r>
-        <w:rPr>
-          <w:rStyle w:val="SourceText"/>
-          <w:rFonts w:ascii="DejaVu Serif" w:hAnsi="DejaVu Serif"/>
-          <w:b w:val="false"/>
-          <w:bCs w:val="false"/>
-          <w:i/>
-          <w:iCs/>
-          <w:sz w:val="22"/>
-          <w:szCs w:val="22"/>
-        </w:rPr>
-        <w:t>”) }}</w:t>
+        <w:t>{{ ep.get(“empresa”) }}</w:t>
       </w:r>
     </w:p>
     <w:p>
@@ -1694,17 +1178,13 @@
         </w:rPr>
       </w:pPr>
       <w:r>
-        <w:rPr>
-          <w:rFonts w:ascii="DejaVu Serif" w:hAnsi="DejaVu Serif"/>
-          <w:sz w:val="22"/>
-          <w:szCs w:val="22"/>
-        </w:rPr>
+        <w:rPr/>
       </w:r>
     </w:p>
     <w:sectPr>
       <w:type w:val="nextPage"/>
       <w:pgSz w:w="11906" w:h="16838"/>
-      <w:pgMar w:left="562" w:right="562" w:header="0" w:top="562" w:footer="0" w:bottom="562" w:gutter="0"/>
+      <w:pgMar w:left="562" w:right="562" w:gutter="0" w:header="0" w:top="562" w:footer="0" w:bottom="562"/>
       <w:pgNumType w:fmt="decimal"/>
       <w:formProt w:val="false"/>
       <w:textDirection w:val="lrTb"/>
@@ -2130,143 +1610,6 @@
   <w:abstractNum w:abstractNumId="4">
     <w:lvl w:ilvl="0">
       <w:start w:val="1"/>
-      <w:numFmt w:val="bullet"/>
-      <w:lvlText w:val=""/>
-      <w:lvlJc w:val="start"/>
-      <w:pPr>
-        <w:tabs>
-          <w:tab w:val="num" w:pos="720"/>
-        </w:tabs>
-        <w:ind w:start="720" w:hanging="360"/>
-      </w:pPr>
-      <w:rPr>
-        <w:rFonts w:ascii="Symbol" w:hAnsi="Symbol" w:cs="Symbol" w:hint="default"/>
-      </w:rPr>
-    </w:lvl>
-    <w:lvl w:ilvl="1">
-      <w:start w:val="1"/>
-      <w:numFmt w:val="bullet"/>
-      <w:lvlText w:val="◦"/>
-      <w:lvlJc w:val="start"/>
-      <w:pPr>
-        <w:tabs>
-          <w:tab w:val="num" w:pos="1080"/>
-        </w:tabs>
-        <w:ind w:start="1080" w:hanging="360"/>
-      </w:pPr>
-      <w:rPr>
-        <w:rFonts w:ascii="OpenSymbol" w:hAnsi="OpenSymbol" w:cs="OpenSymbol" w:hint="default"/>
-      </w:rPr>
-    </w:lvl>
-    <w:lvl w:ilvl="2">
-      <w:start w:val="1"/>
-      <w:numFmt w:val="bullet"/>
-      <w:lvlText w:val="▪"/>
-      <w:lvlJc w:val="start"/>
-      <w:pPr>
-        <w:tabs>
-          <w:tab w:val="num" w:pos="1440"/>
-        </w:tabs>
-        <w:ind w:start="1440" w:hanging="360"/>
-      </w:pPr>
-      <w:rPr>
-        <w:rFonts w:ascii="OpenSymbol" w:hAnsi="OpenSymbol" w:cs="OpenSymbol" w:hint="default"/>
-      </w:rPr>
-    </w:lvl>
-    <w:lvl w:ilvl="3">
-      <w:start w:val="1"/>
-      <w:numFmt w:val="bullet"/>
-      <w:lvlText w:val=""/>
-      <w:lvlJc w:val="start"/>
-      <w:pPr>
-        <w:tabs>
-          <w:tab w:val="num" w:pos="1800"/>
-        </w:tabs>
-        <w:ind w:start="1800" w:hanging="360"/>
-      </w:pPr>
-      <w:rPr>
-        <w:rFonts w:ascii="Symbol" w:hAnsi="Symbol" w:cs="Symbol" w:hint="default"/>
-      </w:rPr>
-    </w:lvl>
-    <w:lvl w:ilvl="4">
-      <w:start w:val="1"/>
-      <w:numFmt w:val="bullet"/>
-      <w:lvlText w:val="◦"/>
-      <w:lvlJc w:val="start"/>
-      <w:pPr>
-        <w:tabs>
-          <w:tab w:val="num" w:pos="2160"/>
-        </w:tabs>
-        <w:ind w:start="2160" w:hanging="360"/>
-      </w:pPr>
-      <w:rPr>
-        <w:rFonts w:ascii="OpenSymbol" w:hAnsi="OpenSymbol" w:cs="OpenSymbol" w:hint="default"/>
-      </w:rPr>
-    </w:lvl>
-    <w:lvl w:ilvl="5">
-      <w:start w:val="1"/>
-      <w:numFmt w:val="bullet"/>
-      <w:lvlText w:val="▪"/>
-      <w:lvlJc w:val="start"/>
-      <w:pPr>
-        <w:tabs>
-          <w:tab w:val="num" w:pos="2520"/>
-        </w:tabs>
-        <w:ind w:start="2520" w:hanging="360"/>
-      </w:pPr>
-      <w:rPr>
-        <w:rFonts w:ascii="OpenSymbol" w:hAnsi="OpenSymbol" w:cs="OpenSymbol" w:hint="default"/>
-      </w:rPr>
-    </w:lvl>
-    <w:lvl w:ilvl="6">
-      <w:start w:val="1"/>
-      <w:numFmt w:val="bullet"/>
-      <w:lvlText w:val=""/>
-      <w:lvlJc w:val="start"/>
-      <w:pPr>
-        <w:tabs>
-          <w:tab w:val="num" w:pos="2880"/>
-        </w:tabs>
-        <w:ind w:start="2880" w:hanging="360"/>
-      </w:pPr>
-      <w:rPr>
-        <w:rFonts w:ascii="Symbol" w:hAnsi="Symbol" w:cs="Symbol" w:hint="default"/>
-      </w:rPr>
-    </w:lvl>
-    <w:lvl w:ilvl="7">
-      <w:start w:val="1"/>
-      <w:numFmt w:val="bullet"/>
-      <w:lvlText w:val="◦"/>
-      <w:lvlJc w:val="start"/>
-      <w:pPr>
-        <w:tabs>
-          <w:tab w:val="num" w:pos="3240"/>
-        </w:tabs>
-        <w:ind w:start="3240" w:hanging="360"/>
-      </w:pPr>
-      <w:rPr>
-        <w:rFonts w:ascii="OpenSymbol" w:hAnsi="OpenSymbol" w:cs="OpenSymbol" w:hint="default"/>
-      </w:rPr>
-    </w:lvl>
-    <w:lvl w:ilvl="8">
-      <w:start w:val="1"/>
-      <w:numFmt w:val="bullet"/>
-      <w:lvlText w:val="▪"/>
-      <w:lvlJc w:val="start"/>
-      <w:pPr>
-        <w:tabs>
-          <w:tab w:val="num" w:pos="3600"/>
-        </w:tabs>
-        <w:ind w:start="3600" w:hanging="360"/>
-      </w:pPr>
-      <w:rPr>
-        <w:rFonts w:ascii="OpenSymbol" w:hAnsi="OpenSymbol" w:cs="OpenSymbol" w:hint="default"/>
-      </w:rPr>
-    </w:lvl>
-  </w:abstractNum>
-  <w:abstractNum w:abstractNumId="5">
-    <w:lvl w:ilvl="0">
-      <w:start w:val="1"/>
       <w:numFmt w:val="none"/>
       <w:suff w:val="nothing"/>
       <w:lvlText w:val=""/>
@@ -2394,9 +1737,6 @@
   </w:num>
   <w:num w:numId="4">
     <w:abstractNumId w:val="4"/>
-  </w:num>
-  <w:num w:numId="5">
-    <w:abstractNumId w:val="5"/>
   </w:num>
 </w:numbering>
 </file>

</xml_diff>